<commit_message>
Actualizando documento de especificación de UI
</commit_message>
<xml_diff>
--- a/Desarrollo/SPVL/Control de Versiones/Linea Base 01/SPVL-DEUI.docx
+++ b/Desarrollo/SPVL/Control de Versiones/Linea Base 01/SPVL-DEUI.docx
@@ -94,12 +94,12 @@
           <wp:inline distB="114300" distT="114300" distL="114300" distR="114300">
             <wp:extent cx="1549237" cy="1897255"/>
             <wp:effectExtent b="0" l="0" r="0" t="0"/>
-            <wp:docPr id="22" name="image26.png"/>
+            <wp:docPr id="22" name="image25.png"/>
             <a:graphic>
               <a:graphicData uri="http://schemas.openxmlformats.org/drawingml/2006/picture">
                 <pic:pic>
                   <pic:nvPicPr>
-                    <pic:cNvPr id="0" name="image26.png"/>
+                    <pic:cNvPr id="0" name="image25.png"/>
                     <pic:cNvPicPr preferRelativeResize="0"/>
                   </pic:nvPicPr>
                   <pic:blipFill>
@@ -1539,7 +1539,7 @@
               <w:vertAlign w:val="baseline"/>
               <w:rtl w:val="0"/>
             </w:rPr>
-            <w:t xml:space="preserve">4</w:t>
+            <w:t xml:space="preserve">5</w:t>
           </w:r>
           <w:r>
             <w:fldChar w:fldCharType="end"/>
@@ -1821,11 +1821,34 @@
             </w:tabs>
             <w:spacing w:before="60" w:line="240" w:lineRule="auto"/>
             <w:ind w:left="360" w:firstLine="0"/>
-            <w:rPr/>
+            <w:rPr>
+              <w:rFonts w:ascii="Arial" w:cs="Arial" w:eastAsia="Arial" w:hAnsi="Arial"/>
+              <w:b w:val="0"/>
+              <w:i w:val="0"/>
+              <w:smallCaps w:val="0"/>
+              <w:strike w:val="0"/>
+              <w:color w:val="000000"/>
+              <w:sz w:val="22"/>
+              <w:szCs w:val="22"/>
+              <w:u w:val="none"/>
+              <w:shd w:fill="auto" w:val="clear"/>
+              <w:vertAlign w:val="baseline"/>
+            </w:rPr>
           </w:pPr>
           <w:hyperlink w:anchor="_dhes0kbfz05e">
             <w:r>
               <w:rPr>
+                <w:rFonts w:ascii="Arial" w:cs="Arial" w:eastAsia="Arial" w:hAnsi="Arial"/>
+                <w:b w:val="0"/>
+                <w:i w:val="0"/>
+                <w:smallCaps w:val="0"/>
+                <w:strike w:val="0"/>
+                <w:color w:val="000000"/>
+                <w:sz w:val="22"/>
+                <w:szCs w:val="22"/>
+                <w:u w:val="none"/>
+                <w:shd w:fill="auto" w:val="clear"/>
+                <w:vertAlign w:val="baseline"/>
                 <w:rtl w:val="0"/>
               </w:rPr>
               <w:t xml:space="preserve">3.4. VIEW 04: Interfaz de Gestión de Inventarios</w:t>
@@ -1833,6 +1856,17 @@
           </w:hyperlink>
           <w:r>
             <w:rPr>
+              <w:rFonts w:ascii="Arial" w:cs="Arial" w:eastAsia="Arial" w:hAnsi="Arial"/>
+              <w:b w:val="0"/>
+              <w:i w:val="0"/>
+              <w:smallCaps w:val="0"/>
+              <w:strike w:val="0"/>
+              <w:color w:val="000000"/>
+              <w:sz w:val="22"/>
+              <w:szCs w:val="22"/>
+              <w:u w:val="none"/>
+              <w:shd w:fill="auto" w:val="clear"/>
+              <w:vertAlign w:val="baseline"/>
               <w:rtl w:val="0"/>
             </w:rPr>
             <w:tab/>
@@ -1844,9 +1878,284 @@
           </w:r>
           <w:r>
             <w:rPr>
+              <w:rFonts w:ascii="Arial" w:cs="Arial" w:eastAsia="Arial" w:hAnsi="Arial"/>
+              <w:b w:val="0"/>
+              <w:i w:val="0"/>
+              <w:smallCaps w:val="0"/>
+              <w:strike w:val="0"/>
+              <w:color w:val="000000"/>
+              <w:sz w:val="22"/>
+              <w:szCs w:val="22"/>
+              <w:u w:val="none"/>
+              <w:shd w:fill="auto" w:val="clear"/>
+              <w:vertAlign w:val="baseline"/>
               <w:rtl w:val="0"/>
             </w:rPr>
-            <w:t xml:space="preserve">11</w:t>
+            <w:t xml:space="preserve">12</w:t>
+          </w:r>
+          <w:r>
+            <w:fldChar w:fldCharType="end"/>
+          </w:r>
+          <w:r>
+            <w:rPr>
+              <w:rtl w:val="0"/>
+            </w:rPr>
+          </w:r>
+        </w:p>
+        <w:p>
+          <w:pPr>
+            <w:tabs>
+              <w:tab w:val="right" w:pos="9025.511811023624"/>
+            </w:tabs>
+            <w:spacing w:before="60" w:line="240" w:lineRule="auto"/>
+            <w:ind w:left="360" w:firstLine="0"/>
+            <w:rPr>
+              <w:rFonts w:ascii="Arial" w:cs="Arial" w:eastAsia="Arial" w:hAnsi="Arial"/>
+              <w:b w:val="0"/>
+              <w:i w:val="0"/>
+              <w:smallCaps w:val="0"/>
+              <w:strike w:val="0"/>
+              <w:color w:val="000000"/>
+              <w:sz w:val="22"/>
+              <w:szCs w:val="22"/>
+              <w:u w:val="none"/>
+              <w:shd w:fill="auto" w:val="clear"/>
+              <w:vertAlign w:val="baseline"/>
+            </w:rPr>
+          </w:pPr>
+          <w:hyperlink w:anchor="_k6fchxg8m13p">
+            <w:r>
+              <w:rPr>
+                <w:rFonts w:ascii="Arial" w:cs="Arial" w:eastAsia="Arial" w:hAnsi="Arial"/>
+                <w:b w:val="0"/>
+                <w:i w:val="0"/>
+                <w:smallCaps w:val="0"/>
+                <w:strike w:val="0"/>
+                <w:color w:val="000000"/>
+                <w:sz w:val="22"/>
+                <w:szCs w:val="22"/>
+                <w:u w:val="none"/>
+                <w:shd w:fill="auto" w:val="clear"/>
+                <w:vertAlign w:val="baseline"/>
+                <w:rtl w:val="0"/>
+              </w:rPr>
+              <w:t xml:space="preserve">3.5. VIEW 05: Interfaz de generación de reportes.</w:t>
+            </w:r>
+          </w:hyperlink>
+          <w:r>
+            <w:rPr>
+              <w:rFonts w:ascii="Arial" w:cs="Arial" w:eastAsia="Arial" w:hAnsi="Arial"/>
+              <w:b w:val="0"/>
+              <w:i w:val="0"/>
+              <w:smallCaps w:val="0"/>
+              <w:strike w:val="0"/>
+              <w:color w:val="000000"/>
+              <w:sz w:val="22"/>
+              <w:szCs w:val="22"/>
+              <w:u w:val="none"/>
+              <w:shd w:fill="auto" w:val="clear"/>
+              <w:vertAlign w:val="baseline"/>
+              <w:rtl w:val="0"/>
+            </w:rPr>
+            <w:tab/>
+          </w:r>
+          <w:r>
+            <w:fldChar w:fldCharType="begin"/>
+            <w:instrText xml:space="preserve"> PAGEREF _k6fchxg8m13p \h </w:instrText>
+            <w:fldChar w:fldCharType="separate"/>
+          </w:r>
+          <w:r>
+            <w:rPr>
+              <w:rFonts w:ascii="Arial" w:cs="Arial" w:eastAsia="Arial" w:hAnsi="Arial"/>
+              <w:b w:val="0"/>
+              <w:i w:val="0"/>
+              <w:smallCaps w:val="0"/>
+              <w:strike w:val="0"/>
+              <w:color w:val="000000"/>
+              <w:sz w:val="22"/>
+              <w:szCs w:val="22"/>
+              <w:u w:val="none"/>
+              <w:shd w:fill="auto" w:val="clear"/>
+              <w:vertAlign w:val="baseline"/>
+              <w:rtl w:val="0"/>
+            </w:rPr>
+            <w:t xml:space="preserve">15</w:t>
+          </w:r>
+          <w:r>
+            <w:fldChar w:fldCharType="end"/>
+          </w:r>
+          <w:r>
+            <w:rPr>
+              <w:rtl w:val="0"/>
+            </w:rPr>
+          </w:r>
+        </w:p>
+        <w:p>
+          <w:pPr>
+            <w:tabs>
+              <w:tab w:val="right" w:pos="9025.511811023624"/>
+            </w:tabs>
+            <w:spacing w:before="60" w:line="240" w:lineRule="auto"/>
+            <w:ind w:left="360" w:firstLine="0"/>
+            <w:rPr>
+              <w:rFonts w:ascii="Arial" w:cs="Arial" w:eastAsia="Arial" w:hAnsi="Arial"/>
+              <w:b w:val="0"/>
+              <w:i w:val="0"/>
+              <w:smallCaps w:val="0"/>
+              <w:strike w:val="0"/>
+              <w:color w:val="000000"/>
+              <w:sz w:val="22"/>
+              <w:szCs w:val="22"/>
+              <w:u w:val="none"/>
+              <w:shd w:fill="auto" w:val="clear"/>
+              <w:vertAlign w:val="baseline"/>
+            </w:rPr>
+          </w:pPr>
+          <w:hyperlink w:anchor="_rs7n7b6xhlyx">
+            <w:r>
+              <w:rPr>
+                <w:rFonts w:ascii="Arial" w:cs="Arial" w:eastAsia="Arial" w:hAnsi="Arial"/>
+                <w:b w:val="0"/>
+                <w:i w:val="0"/>
+                <w:smallCaps w:val="0"/>
+                <w:strike w:val="0"/>
+                <w:color w:val="000000"/>
+                <w:sz w:val="22"/>
+                <w:szCs w:val="22"/>
+                <w:u w:val="none"/>
+                <w:shd w:fill="auto" w:val="clear"/>
+                <w:vertAlign w:val="baseline"/>
+                <w:rtl w:val="0"/>
+              </w:rPr>
+              <w:t xml:space="preserve">3.6. VIEW 06: Interfaz de registro y control de usuarios</w:t>
+            </w:r>
+          </w:hyperlink>
+          <w:r>
+            <w:rPr>
+              <w:rFonts w:ascii="Arial" w:cs="Arial" w:eastAsia="Arial" w:hAnsi="Arial"/>
+              <w:b w:val="0"/>
+              <w:i w:val="0"/>
+              <w:smallCaps w:val="0"/>
+              <w:strike w:val="0"/>
+              <w:color w:val="000000"/>
+              <w:sz w:val="22"/>
+              <w:szCs w:val="22"/>
+              <w:u w:val="none"/>
+              <w:shd w:fill="auto" w:val="clear"/>
+              <w:vertAlign w:val="baseline"/>
+              <w:rtl w:val="0"/>
+            </w:rPr>
+            <w:tab/>
+          </w:r>
+          <w:r>
+            <w:fldChar w:fldCharType="begin"/>
+            <w:instrText xml:space="preserve"> PAGEREF _rs7n7b6xhlyx \h </w:instrText>
+            <w:fldChar w:fldCharType="separate"/>
+          </w:r>
+          <w:r>
+            <w:rPr>
+              <w:rFonts w:ascii="Arial" w:cs="Arial" w:eastAsia="Arial" w:hAnsi="Arial"/>
+              <w:b w:val="0"/>
+              <w:i w:val="0"/>
+              <w:smallCaps w:val="0"/>
+              <w:strike w:val="0"/>
+              <w:color w:val="000000"/>
+              <w:sz w:val="22"/>
+              <w:szCs w:val="22"/>
+              <w:u w:val="none"/>
+              <w:shd w:fill="auto" w:val="clear"/>
+              <w:vertAlign w:val="baseline"/>
+              <w:rtl w:val="0"/>
+            </w:rPr>
+            <w:t xml:space="preserve">17</w:t>
+          </w:r>
+          <w:r>
+            <w:fldChar w:fldCharType="end"/>
+          </w:r>
+          <w:r>
+            <w:rPr>
+              <w:rtl w:val="0"/>
+            </w:rPr>
+          </w:r>
+        </w:p>
+        <w:p>
+          <w:pPr>
+            <w:tabs>
+              <w:tab w:val="right" w:pos="9025.511811023624"/>
+            </w:tabs>
+            <w:spacing w:before="60" w:line="240" w:lineRule="auto"/>
+            <w:ind w:left="360" w:firstLine="0"/>
+            <w:rPr>
+              <w:rFonts w:ascii="Arial" w:cs="Arial" w:eastAsia="Arial" w:hAnsi="Arial"/>
+              <w:b w:val="0"/>
+              <w:i w:val="0"/>
+              <w:smallCaps w:val="0"/>
+              <w:strike w:val="0"/>
+              <w:color w:val="000000"/>
+              <w:sz w:val="22"/>
+              <w:szCs w:val="22"/>
+              <w:u w:val="none"/>
+              <w:shd w:fill="auto" w:val="clear"/>
+              <w:vertAlign w:val="baseline"/>
+            </w:rPr>
+          </w:pPr>
+          <w:hyperlink w:anchor="_huw0jai3j6re">
+            <w:r>
+              <w:rPr>
+                <w:rFonts w:ascii="Arial" w:cs="Arial" w:eastAsia="Arial" w:hAnsi="Arial"/>
+                <w:b w:val="0"/>
+                <w:i w:val="0"/>
+                <w:smallCaps w:val="0"/>
+                <w:strike w:val="0"/>
+                <w:color w:val="000000"/>
+                <w:sz w:val="22"/>
+                <w:szCs w:val="22"/>
+                <w:u w:val="none"/>
+                <w:shd w:fill="auto" w:val="clear"/>
+                <w:vertAlign w:val="baseline"/>
+                <w:rtl w:val="0"/>
+              </w:rPr>
+              <w:t xml:space="preserve">3.7. VIEW 07: Interfaz de gestión de proveedores</w:t>
+            </w:r>
+          </w:hyperlink>
+          <w:r>
+            <w:rPr>
+              <w:rFonts w:ascii="Arial" w:cs="Arial" w:eastAsia="Arial" w:hAnsi="Arial"/>
+              <w:b w:val="0"/>
+              <w:i w:val="0"/>
+              <w:smallCaps w:val="0"/>
+              <w:strike w:val="0"/>
+              <w:color w:val="000000"/>
+              <w:sz w:val="22"/>
+              <w:szCs w:val="22"/>
+              <w:u w:val="none"/>
+              <w:shd w:fill="auto" w:val="clear"/>
+              <w:vertAlign w:val="baseline"/>
+              <w:rtl w:val="0"/>
+            </w:rPr>
+            <w:tab/>
+          </w:r>
+          <w:r>
+            <w:fldChar w:fldCharType="begin"/>
+            <w:instrText xml:space="preserve"> PAGEREF _huw0jai3j6re \h </w:instrText>
+            <w:fldChar w:fldCharType="separate"/>
+          </w:r>
+          <w:r>
+            <w:rPr>
+              <w:rFonts w:ascii="Arial" w:cs="Arial" w:eastAsia="Arial" w:hAnsi="Arial"/>
+              <w:b w:val="0"/>
+              <w:i w:val="0"/>
+              <w:smallCaps w:val="0"/>
+              <w:strike w:val="0"/>
+              <w:color w:val="000000"/>
+              <w:sz w:val="22"/>
+              <w:szCs w:val="22"/>
+              <w:u w:val="none"/>
+              <w:shd w:fill="auto" w:val="clear"/>
+              <w:vertAlign w:val="baseline"/>
+              <w:rtl w:val="0"/>
+            </w:rPr>
+            <w:t xml:space="preserve">18</w:t>
           </w:r>
           <w:r>
             <w:fldChar w:fldCharType="end"/>
@@ -1866,12 +2175,12 @@
             <w:ind w:left="360" w:firstLine="0"/>
             <w:rPr/>
           </w:pPr>
-          <w:hyperlink w:anchor="_k6fchxg8m13p">
+          <w:hyperlink w:anchor="_drfdq3wknyto">
             <w:r>
               <w:rPr>
                 <w:rtl w:val="0"/>
               </w:rPr>
-              <w:t xml:space="preserve">3.5. VIEW 05: Interfaz de generación de reportes.</w:t>
+              <w:t xml:space="preserve">3.8. VIEW 08: Registro de Clientes</w:t>
             </w:r>
           </w:hyperlink>
           <w:r>
@@ -1882,57 +2191,14 @@
           </w:r>
           <w:r>
             <w:fldChar w:fldCharType="begin"/>
-            <w:instrText xml:space="preserve"> PAGEREF _k6fchxg8m13p \h </w:instrText>
+            <w:instrText xml:space="preserve"> PAGEREF _drfdq3wknyto \h </w:instrText>
             <w:fldChar w:fldCharType="separate"/>
           </w:r>
           <w:r>
             <w:rPr>
               <w:rtl w:val="0"/>
             </w:rPr>
-            <w:t xml:space="preserve">14</w:t>
-          </w:r>
-          <w:r>
-            <w:fldChar w:fldCharType="end"/>
-          </w:r>
-          <w:r>
-            <w:rPr>
-              <w:rtl w:val="0"/>
-            </w:rPr>
-          </w:r>
-        </w:p>
-        <w:p>
-          <w:pPr>
-            <w:tabs>
-              <w:tab w:val="right" w:pos="9025.511811023624"/>
-            </w:tabs>
-            <w:spacing w:before="60" w:line="240" w:lineRule="auto"/>
-            <w:ind w:left="360" w:firstLine="0"/>
-            <w:rPr/>
-          </w:pPr>
-          <w:hyperlink w:anchor="_rs7n7b6xhlyx">
-            <w:r>
-              <w:rPr>
-                <w:rtl w:val="0"/>
-              </w:rPr>
-              <w:t xml:space="preserve">3.6. VIEW 06: Interfaz de registro y control de usuarios</w:t>
-            </w:r>
-          </w:hyperlink>
-          <w:r>
-            <w:rPr>
-              <w:rtl w:val="0"/>
-            </w:rPr>
-            <w:tab/>
-          </w:r>
-          <w:r>
-            <w:fldChar w:fldCharType="begin"/>
-            <w:instrText xml:space="preserve"> PAGEREF _rs7n7b6xhlyx \h </w:instrText>
-            <w:fldChar w:fldCharType="separate"/>
-          </w:r>
-          <w:r>
-            <w:rPr>
-              <w:rtl w:val="0"/>
-            </w:rPr>
-            <w:t xml:space="preserve">16</w:t>
+            <w:t xml:space="preserve">20</w:t>
           </w:r>
           <w:r>
             <w:fldChar w:fldCharType="end"/>
@@ -1952,12 +2218,12 @@
             <w:ind w:left="360" w:firstLine="0"/>
             <w:rPr/>
           </w:pPr>
-          <w:hyperlink w:anchor="_huw0jai3j6re">
+          <w:hyperlink w:anchor="_w5n7jkhczktp">
             <w:r>
               <w:rPr>
                 <w:rtl w:val="0"/>
               </w:rPr>
-              <w:t xml:space="preserve">3.7. </w:t>
+              <w:t xml:space="preserve">3.9. VIEW 09: Interfaz de configuración</w:t>
             </w:r>
           </w:hyperlink>
           <w:r>
@@ -1968,14 +2234,14 @@
           </w:r>
           <w:r>
             <w:fldChar w:fldCharType="begin"/>
-            <w:instrText xml:space="preserve"> PAGEREF _huw0jai3j6re \h </w:instrText>
+            <w:instrText xml:space="preserve"> PAGEREF _w5n7jkhczktp \h </w:instrText>
             <w:fldChar w:fldCharType="separate"/>
           </w:r>
           <w:r>
             <w:rPr>
               <w:rtl w:val="0"/>
             </w:rPr>
-            <w:t xml:space="preserve">17</w:t>
+            <w:t xml:space="preserve">22</w:t>
           </w:r>
           <w:r>
             <w:fldChar w:fldCharType="end"/>
@@ -3197,12 +3463,12 @@
             <wp:extent cx="4895616" cy="2764966"/>
             <wp:effectExtent b="12700" l="12700" r="12700" t="12700"/>
             <wp:wrapSquare wrapText="bothSides" distB="114300" distT="114300" distL="114300" distR="114300"/>
-            <wp:docPr id="28" name="image35.png"/>
+            <wp:docPr id="28" name="image33.png"/>
             <a:graphic>
               <a:graphicData uri="http://schemas.openxmlformats.org/drawingml/2006/picture">
                 <pic:pic>
                   <pic:nvPicPr>
-                    <pic:cNvPr id="0" name="image35.png"/>
+                    <pic:cNvPr id="0" name="image33.png"/>
                     <pic:cNvPicPr preferRelativeResize="0"/>
                   </pic:nvPicPr>
                   <pic:blipFill>
@@ -3274,12 +3540,12 @@
             <wp:extent cx="4780884" cy="2700167"/>
             <wp:effectExtent b="12700" l="12700" r="12700" t="12700"/>
             <wp:wrapSquare wrapText="bothSides" distB="114300" distT="114300" distL="114300" distR="114300"/>
-            <wp:docPr id="20" name="image8.png"/>
+            <wp:docPr id="20" name="image7.png"/>
             <a:graphic>
               <a:graphicData uri="http://schemas.openxmlformats.org/drawingml/2006/picture">
                 <pic:pic>
                   <pic:nvPicPr>
-                    <pic:cNvPr id="0" name="image8.png"/>
+                    <pic:cNvPr id="0" name="image7.png"/>
                     <pic:cNvPicPr preferRelativeResize="0"/>
                   </pic:nvPicPr>
                   <pic:blipFill>
@@ -3523,12 +3789,12 @@
             <wp:extent cx="4595672" cy="2595563"/>
             <wp:effectExtent b="12700" l="12700" r="12700" t="12700"/>
             <wp:wrapSquare wrapText="bothSides" distB="0" distT="0" distL="0" distR="0"/>
-            <wp:docPr id="27" name="image20.png"/>
+            <wp:docPr id="27" name="image21.png"/>
             <a:graphic>
               <a:graphicData uri="http://schemas.openxmlformats.org/drawingml/2006/picture">
                 <pic:pic>
                   <pic:nvPicPr>
-                    <pic:cNvPr id="0" name="image20.png"/>
+                    <pic:cNvPr id="0" name="image21.png"/>
                     <pic:cNvPicPr preferRelativeResize="0"/>
                   </pic:nvPicPr>
                   <pic:blipFill>
@@ -3713,12 +3979,12 @@
             <wp:extent cx="5376863" cy="3031748"/>
             <wp:effectExtent b="12700" l="12700" r="12700" t="12700"/>
             <wp:wrapSquare wrapText="bothSides" distB="114300" distT="114300" distL="114300" distR="114300"/>
-            <wp:docPr id="30" name="image25.png"/>
+            <wp:docPr id="30" name="image23.png"/>
             <a:graphic>
               <a:graphicData uri="http://schemas.openxmlformats.org/drawingml/2006/picture">
                 <pic:pic>
                   <pic:nvPicPr>
-                    <pic:cNvPr id="0" name="image25.png"/>
+                    <pic:cNvPr id="0" name="image23.png"/>
                     <pic:cNvPicPr preferRelativeResize="0"/>
                   </pic:nvPicPr>
                   <pic:blipFill>
@@ -3861,12 +4127,12 @@
             <wp:extent cx="5270267" cy="2976563"/>
             <wp:effectExtent b="12700" l="12700" r="12700" t="12700"/>
             <wp:wrapSquare wrapText="bothSides" distB="114300" distT="114300" distL="114300" distR="114300"/>
-            <wp:docPr id="18" name="image13.png"/>
+            <wp:docPr id="18" name="image10.png"/>
             <a:graphic>
               <a:graphicData uri="http://schemas.openxmlformats.org/drawingml/2006/picture">
                 <pic:pic>
                   <pic:nvPicPr>
-                    <pic:cNvPr id="0" name="image13.png"/>
+                    <pic:cNvPr id="0" name="image10.png"/>
                     <pic:cNvPicPr preferRelativeResize="0"/>
                   </pic:nvPicPr>
                   <pic:blipFill>
@@ -3947,12 +4213,12 @@
             <wp:extent cx="5003970" cy="2826162"/>
             <wp:effectExtent b="12700" l="12700" r="12700" t="12700"/>
             <wp:wrapSquare wrapText="bothSides" distB="114300" distT="114300" distL="114300" distR="114300"/>
-            <wp:docPr id="31" name="image27.png"/>
+            <wp:docPr id="31" name="image31.png"/>
             <a:graphic>
               <a:graphicData uri="http://schemas.openxmlformats.org/drawingml/2006/picture">
                 <pic:pic>
                   <pic:nvPicPr>
-                    <pic:cNvPr id="0" name="image27.png"/>
+                    <pic:cNvPr id="0" name="image31.png"/>
                     <pic:cNvPicPr preferRelativeResize="0"/>
                   </pic:nvPicPr>
                   <pic:blipFill>
@@ -4242,12 +4508,12 @@
             <wp:extent cx="5152213" cy="2909888"/>
             <wp:effectExtent b="12700" l="12700" r="12700" t="12700"/>
             <wp:wrapSquare wrapText="bothSides" distB="114300" distT="114300" distL="114300" distR="114300"/>
-            <wp:docPr id="35" name="image24.png"/>
+            <wp:docPr id="35" name="image27.png"/>
             <a:graphic>
               <a:graphicData uri="http://schemas.openxmlformats.org/drawingml/2006/picture">
                 <pic:pic>
                   <pic:nvPicPr>
-                    <pic:cNvPr id="0" name="image24.png"/>
+                    <pic:cNvPr id="0" name="image27.png"/>
                     <pic:cNvPicPr preferRelativeResize="0"/>
                   </pic:nvPicPr>
                   <pic:blipFill>
@@ -4504,12 +4770,12 @@
             <wp:extent cx="5397825" cy="3049619"/>
             <wp:effectExtent b="0" l="0" r="0" t="0"/>
             <wp:wrapSquare wrapText="bothSides" distB="114300" distT="114300" distL="114300" distR="114300"/>
-            <wp:docPr id="16" name="image7.png"/>
+            <wp:docPr id="16" name="image3.png"/>
             <a:graphic>
               <a:graphicData uri="http://schemas.openxmlformats.org/drawingml/2006/picture">
                 <pic:pic>
                   <pic:nvPicPr>
-                    <pic:cNvPr id="0" name="image7.png"/>
+                    <pic:cNvPr id="0" name="image3.png"/>
                     <pic:cNvPicPr preferRelativeResize="0"/>
                   </pic:nvPicPr>
                   <pic:blipFill>
@@ -4834,12 +5100,12 @@
           <wp:inline distB="114300" distT="114300" distL="114300" distR="114300">
             <wp:extent cx="5731200" cy="3238500"/>
             <wp:effectExtent b="0" l="0" r="0" t="0"/>
-            <wp:docPr id="4" name="image17.png"/>
+            <wp:docPr id="4" name="image18.png"/>
             <a:graphic>
               <a:graphicData uri="http://schemas.openxmlformats.org/drawingml/2006/picture">
                 <pic:pic>
                   <pic:nvPicPr>
-                    <pic:cNvPr id="0" name="image17.png"/>
+                    <pic:cNvPr id="0" name="image18.png"/>
                     <pic:cNvPicPr preferRelativeResize="0"/>
                   </pic:nvPicPr>
                   <pic:blipFill>
@@ -4924,12 +5190,12 @@
             <wp:extent cx="4983010" cy="2814324"/>
             <wp:effectExtent b="12700" l="12700" r="12700" t="12700"/>
             <wp:wrapSquare wrapText="bothSides" distB="114300" distT="114300" distL="114300" distR="114300"/>
-            <wp:docPr id="11" name="image4.png"/>
+            <wp:docPr id="11" name="image16.png"/>
             <a:graphic>
               <a:graphicData uri="http://schemas.openxmlformats.org/drawingml/2006/picture">
                 <pic:pic>
                   <pic:nvPicPr>
-                    <pic:cNvPr id="0" name="image4.png"/>
+                    <pic:cNvPr id="0" name="image16.png"/>
                     <pic:cNvPicPr preferRelativeResize="0"/>
                   </pic:nvPicPr>
                   <pic:blipFill>
@@ -5142,12 +5408,12 @@
           <wp:inline distB="114300" distT="114300" distL="114300" distR="114300">
             <wp:extent cx="5731200" cy="3238500"/>
             <wp:effectExtent b="0" l="0" r="0" t="0"/>
-            <wp:docPr id="33" name="image22.png"/>
+            <wp:docPr id="33" name="image26.png"/>
             <a:graphic>
               <a:graphicData uri="http://schemas.openxmlformats.org/drawingml/2006/picture">
                 <pic:pic>
                   <pic:nvPicPr>
-                    <pic:cNvPr id="0" name="image22.png"/>
+                    <pic:cNvPr id="0" name="image26.png"/>
                     <pic:cNvPicPr preferRelativeResize="0"/>
                   </pic:nvPicPr>
                   <pic:blipFill>
@@ -5200,12 +5466,12 @@
           <wp:inline distB="114300" distT="114300" distL="114300" distR="114300">
             <wp:extent cx="5731200" cy="3238500"/>
             <wp:effectExtent b="0" l="0" r="0" t="0"/>
-            <wp:docPr id="8" name="image2.png"/>
+            <wp:docPr id="8" name="image5.png"/>
             <a:graphic>
               <a:graphicData uri="http://schemas.openxmlformats.org/drawingml/2006/picture">
                 <pic:pic>
                   <pic:nvPicPr>
-                    <pic:cNvPr id="0" name="image2.png"/>
+                    <pic:cNvPr id="0" name="image5.png"/>
                     <pic:cNvPicPr preferRelativeResize="0"/>
                   </pic:nvPicPr>
                   <pic:blipFill>
@@ -5388,12 +5654,12 @@
             <wp:extent cx="4967288" cy="2805445"/>
             <wp:effectExtent b="12700" l="12700" r="12700" t="12700"/>
             <wp:wrapSquare wrapText="bothSides" distB="114300" distT="114300" distL="114300" distR="114300"/>
-            <wp:docPr id="15" name="image10.png"/>
+            <wp:docPr id="15" name="image6.png"/>
             <a:graphic>
               <a:graphicData uri="http://schemas.openxmlformats.org/drawingml/2006/picture">
                 <pic:pic>
                   <pic:nvPicPr>
-                    <pic:cNvPr id="0" name="image10.png"/>
+                    <pic:cNvPr id="0" name="image6.png"/>
                     <pic:cNvPicPr preferRelativeResize="0"/>
                   </pic:nvPicPr>
                   <pic:blipFill>
@@ -5715,12 +5981,12 @@
             <wp:extent cx="5253402" cy="2967038"/>
             <wp:effectExtent b="12700" l="12700" r="12700" t="12700"/>
             <wp:wrapSquare wrapText="bothSides" distB="114300" distT="114300" distL="114300" distR="114300"/>
-            <wp:docPr id="17" name="image12.png"/>
+            <wp:docPr id="17" name="image4.png"/>
             <a:graphic>
               <a:graphicData uri="http://schemas.openxmlformats.org/drawingml/2006/picture">
                 <pic:pic>
                   <pic:nvPicPr>
-                    <pic:cNvPr id="0" name="image12.png"/>
+                    <pic:cNvPr id="0" name="image4.png"/>
                     <pic:cNvPicPr preferRelativeResize="0"/>
                   </pic:nvPicPr>
                   <pic:blipFill>
@@ -5961,12 +6227,12 @@
             <wp:extent cx="5295564" cy="2990850"/>
             <wp:effectExtent b="12700" l="12700" r="12700" t="12700"/>
             <wp:wrapSquare wrapText="bothSides" distB="114300" distT="114300" distL="114300" distR="114300"/>
-            <wp:docPr id="21" name="image23.png"/>
+            <wp:docPr id="21" name="image22.png"/>
             <a:graphic>
               <a:graphicData uri="http://schemas.openxmlformats.org/drawingml/2006/picture">
                 <pic:pic>
                   <pic:nvPicPr>
-                    <pic:cNvPr id="0" name="image23.png"/>
+                    <pic:cNvPr id="0" name="image22.png"/>
                     <pic:cNvPicPr preferRelativeResize="0"/>
                   </pic:nvPicPr>
                   <pic:blipFill>
@@ -6284,12 +6550,12 @@
             <wp:extent cx="5731200" cy="3238500"/>
             <wp:effectExtent b="12700" l="12700" r="12700" t="12700"/>
             <wp:wrapSquare wrapText="bothSides" distB="114300" distT="114300" distL="114300" distR="114300"/>
-            <wp:docPr id="23" name="image31.png"/>
+            <wp:docPr id="23" name="image24.png"/>
             <a:graphic>
               <a:graphicData uri="http://schemas.openxmlformats.org/drawingml/2006/picture">
                 <pic:pic>
                   <pic:nvPicPr>
-                    <pic:cNvPr id="0" name="image31.png"/>
+                    <pic:cNvPr id="0" name="image24.png"/>
                     <pic:cNvPicPr preferRelativeResize="0"/>
                   </pic:nvPicPr>
                   <pic:blipFill>
@@ -6342,12 +6608,12 @@
           <wp:inline distB="114300" distT="114300" distL="114300" distR="114300">
             <wp:extent cx="5731200" cy="3238500"/>
             <wp:effectExtent b="0" l="0" r="0" t="0"/>
-            <wp:docPr id="6" name="image14.png"/>
+            <wp:docPr id="6" name="image19.png"/>
             <a:graphic>
               <a:graphicData uri="http://schemas.openxmlformats.org/drawingml/2006/picture">
                 <pic:pic>
                   <pic:nvPicPr>
-                    <pic:cNvPr id="0" name="image14.png"/>
+                    <pic:cNvPr id="0" name="image19.png"/>
                     <pic:cNvPicPr preferRelativeResize="0"/>
                   </pic:nvPicPr>
                   <pic:blipFill>
@@ -6450,12 +6716,12 @@
             <wp:extent cx="4865510" cy="2747963"/>
             <wp:effectExtent b="12700" l="12700" r="12700" t="12700"/>
             <wp:wrapSquare wrapText="bothSides" distB="114300" distT="114300" distL="114300" distR="114300"/>
-            <wp:docPr id="10" name="image18.png"/>
+            <wp:docPr id="10" name="image9.png"/>
             <a:graphic>
               <a:graphicData uri="http://schemas.openxmlformats.org/drawingml/2006/picture">
                 <pic:pic>
                   <pic:nvPicPr>
-                    <pic:cNvPr id="0" name="image18.png"/>
+                    <pic:cNvPr id="0" name="image9.png"/>
                     <pic:cNvPicPr preferRelativeResize="0"/>
                   </pic:nvPicPr>
                   <pic:blipFill>
@@ -6700,12 +6966,12 @@
           <wp:inline distB="114300" distT="114300" distL="114300" distR="114300">
             <wp:extent cx="5731200" cy="3238500"/>
             <wp:effectExtent b="0" l="0" r="0" t="0"/>
-            <wp:docPr id="14" name="image15.png"/>
+            <wp:docPr id="14" name="image12.png"/>
             <a:graphic>
               <a:graphicData uri="http://schemas.openxmlformats.org/drawingml/2006/picture">
                 <pic:pic>
                   <pic:nvPicPr>
-                    <pic:cNvPr id="0" name="image15.png"/>
+                    <pic:cNvPr id="0" name="image12.png"/>
                     <pic:cNvPicPr preferRelativeResize="0"/>
                   </pic:nvPicPr>
                   <pic:blipFill>
@@ -6891,12 +7157,12 @@
             <wp:extent cx="5353932" cy="3024188"/>
             <wp:effectExtent b="12700" l="12700" r="12700" t="12700"/>
             <wp:wrapSquare wrapText="bothSides" distB="114300" distT="114300" distL="114300" distR="114300"/>
-            <wp:docPr id="5" name="image16.png"/>
+            <wp:docPr id="5" name="image14.png"/>
             <a:graphic>
               <a:graphicData uri="http://schemas.openxmlformats.org/drawingml/2006/picture">
                 <pic:pic>
                   <pic:nvPicPr>
-                    <pic:cNvPr id="0" name="image16.png"/>
+                    <pic:cNvPr id="0" name="image14.png"/>
                     <pic:cNvPicPr preferRelativeResize="0"/>
                   </pic:nvPicPr>
                   <pic:blipFill>
@@ -7186,12 +7452,12 @@
             <wp:extent cx="5244862" cy="2962215"/>
             <wp:effectExtent b="12700" l="12700" r="12700" t="12700"/>
             <wp:wrapSquare wrapText="bothSides" distB="114300" distT="114300" distL="114300" distR="114300"/>
-            <wp:docPr id="3" name="image5.png"/>
+            <wp:docPr id="3" name="image1.png"/>
             <a:graphic>
               <a:graphicData uri="http://schemas.openxmlformats.org/drawingml/2006/picture">
                 <pic:pic>
                   <pic:nvPicPr>
-                    <pic:cNvPr id="0" name="image5.png"/>
+                    <pic:cNvPr id="0" name="image1.png"/>
                     <pic:cNvPicPr preferRelativeResize="0"/>
                   </pic:nvPicPr>
                   <pic:blipFill>
@@ -7511,12 +7777,12 @@
           <wp:inline distB="114300" distT="114300" distL="114300" distR="114300">
             <wp:extent cx="5731200" cy="3238500"/>
             <wp:effectExtent b="0" l="0" r="0" t="0"/>
-            <wp:docPr id="2" name="image6.png"/>
+            <wp:docPr id="2" name="image2.png"/>
             <a:graphic>
               <a:graphicData uri="http://schemas.openxmlformats.org/drawingml/2006/picture">
                 <pic:pic>
                   <pic:nvPicPr>
-                    <pic:cNvPr id="0" name="image6.png"/>
+                    <pic:cNvPr id="0" name="image2.png"/>
                     <pic:cNvPicPr preferRelativeResize="0"/>
                   </pic:nvPicPr>
                   <pic:blipFill>
@@ -7635,12 +7901,12 @@
             <wp:extent cx="5272088" cy="2977591"/>
             <wp:effectExtent b="12700" l="12700" r="12700" t="12700"/>
             <wp:wrapSquare wrapText="bothSides" distB="114300" distT="114300" distL="114300" distR="114300"/>
-            <wp:docPr id="9" name="image19.png"/>
+            <wp:docPr id="9" name="image17.png"/>
             <a:graphic>
               <a:graphicData uri="http://schemas.openxmlformats.org/drawingml/2006/picture">
                 <pic:pic>
                   <pic:nvPicPr>
-                    <pic:cNvPr id="0" name="image19.png"/>
+                    <pic:cNvPr id="0" name="image17.png"/>
                     <pic:cNvPicPr preferRelativeResize="0"/>
                   </pic:nvPicPr>
                   <pic:blipFill>
@@ -7865,12 +8131,12 @@
             <wp:extent cx="4986338" cy="2816204"/>
             <wp:effectExtent b="12700" l="12700" r="12700" t="12700"/>
             <wp:wrapSquare wrapText="bothSides" distB="114300" distT="114300" distL="114300" distR="114300"/>
-            <wp:docPr id="13" name="image11.png"/>
+            <wp:docPr id="13" name="image13.png"/>
             <a:graphic>
               <a:graphicData uri="http://schemas.openxmlformats.org/drawingml/2006/picture">
                 <pic:pic>
                   <pic:nvPicPr>
-                    <pic:cNvPr id="0" name="image11.png"/>
+                    <pic:cNvPr id="0" name="image13.png"/>
                     <pic:cNvPicPr preferRelativeResize="0"/>
                   </pic:nvPicPr>
                   <pic:blipFill>
@@ -8232,12 +8498,12 @@
             <wp:extent cx="5224463" cy="2950693"/>
             <wp:effectExtent b="12700" l="12700" r="12700" t="12700"/>
             <wp:wrapSquare wrapText="bothSides" distB="0" distT="0" distL="0" distR="0"/>
-            <wp:docPr id="7" name="image9.png"/>
+            <wp:docPr id="7" name="image15.png"/>
             <a:graphic>
               <a:graphicData uri="http://schemas.openxmlformats.org/drawingml/2006/picture">
                 <pic:pic>
                   <pic:nvPicPr>
-                    <pic:cNvPr id="0" name="image9.png"/>
+                    <pic:cNvPr id="0" name="image15.png"/>
                     <pic:cNvPicPr preferRelativeResize="0"/>
                   </pic:nvPicPr>
                   <pic:blipFill>
@@ -8478,12 +8744,12 @@
             <wp:extent cx="5167216" cy="2918361"/>
             <wp:effectExtent b="0" l="0" r="0" t="0"/>
             <wp:wrapSquare wrapText="bothSides" distB="114300" distT="114300" distL="114300" distR="114300"/>
-            <wp:docPr id="32" name="image32.png"/>
+            <wp:docPr id="32" name="image35.png"/>
             <a:graphic>
               <a:graphicData uri="http://schemas.openxmlformats.org/drawingml/2006/picture">
                 <pic:pic>
                   <pic:nvPicPr>
-                    <pic:cNvPr id="0" name="image32.png"/>
+                    <pic:cNvPr id="0" name="image35.png"/>
                     <pic:cNvPicPr preferRelativeResize="0"/>
                   </pic:nvPicPr>
                   <pic:blipFill>
@@ -8806,12 +9072,12 @@
             <wp:extent cx="5731200" cy="3238500"/>
             <wp:effectExtent b="12700" l="12700" r="12700" t="12700"/>
             <wp:wrapSquare wrapText="bothSides" distB="114300" distT="114300" distL="114300" distR="114300"/>
-            <wp:docPr id="12" name="image3.png"/>
+            <wp:docPr id="12" name="image8.png"/>
             <a:graphic>
               <a:graphicData uri="http://schemas.openxmlformats.org/drawingml/2006/picture">
                 <pic:pic>
                   <pic:nvPicPr>
-                    <pic:cNvPr id="0" name="image3.png"/>
+                    <pic:cNvPr id="0" name="image8.png"/>
                     <pic:cNvPicPr preferRelativeResize="0"/>
                   </pic:nvPicPr>
                   <pic:blipFill>
@@ -8876,12 +9142,12 @@
             <wp:extent cx="5731200" cy="3238500"/>
             <wp:effectExtent b="12700" l="12700" r="12700" t="12700"/>
             <wp:wrapSquare wrapText="bothSides" distB="114300" distT="114300" distL="114300" distR="114300"/>
-            <wp:docPr id="26" name="image33.png"/>
+            <wp:docPr id="26" name="image34.png"/>
             <a:graphic>
               <a:graphicData uri="http://schemas.openxmlformats.org/drawingml/2006/picture">
                 <pic:pic>
                   <pic:nvPicPr>
-                    <pic:cNvPr id="0" name="image33.png"/>
+                    <pic:cNvPr id="0" name="image34.png"/>
                     <pic:cNvPicPr preferRelativeResize="0"/>
                   </pic:nvPicPr>
                   <pic:blipFill>
@@ -8989,12 +9255,12 @@
             <wp:extent cx="5731200" cy="3238500"/>
             <wp:effectExtent b="12700" l="12700" r="12700" t="12700"/>
             <wp:wrapSquare wrapText="bothSides" distB="114300" distT="114300" distL="114300" distR="114300"/>
-            <wp:docPr id="1" name="image1.png"/>
+            <wp:docPr id="1" name="image11.png"/>
             <a:graphic>
               <a:graphicData uri="http://schemas.openxmlformats.org/drawingml/2006/picture">
                 <pic:pic>
                   <pic:nvPicPr>
-                    <pic:cNvPr id="0" name="image1.png"/>
+                    <pic:cNvPr id="0" name="image11.png"/>
                     <pic:cNvPicPr preferRelativeResize="0"/>
                   </pic:nvPicPr>
                   <pic:blipFill>
@@ -9096,12 +9362,12 @@
             <wp:extent cx="5177938" cy="2924417"/>
             <wp:effectExtent b="12700" l="12700" r="12700" t="12700"/>
             <wp:wrapSquare wrapText="bothSides" distB="114300" distT="114300" distL="114300" distR="114300"/>
-            <wp:docPr id="29" name="image29.png"/>
+            <wp:docPr id="29" name="image32.png"/>
             <a:graphic>
               <a:graphicData uri="http://schemas.openxmlformats.org/drawingml/2006/picture">
                 <pic:pic>
                   <pic:nvPicPr>
-                    <pic:cNvPr id="0" name="image29.png"/>
+                    <pic:cNvPr id="0" name="image32.png"/>
                     <pic:cNvPicPr preferRelativeResize="0"/>
                   </pic:nvPicPr>
                   <pic:blipFill>
@@ -9212,12 +9478,12 @@
           <wp:inline distB="114300" distT="114300" distL="114300" distR="114300">
             <wp:extent cx="5731200" cy="3238500"/>
             <wp:effectExtent b="0" l="0" r="0" t="0"/>
-            <wp:docPr id="19" name="image21.png"/>
+            <wp:docPr id="19" name="image20.png"/>
             <a:graphic>
               <a:graphicData uri="http://schemas.openxmlformats.org/drawingml/2006/picture">
                 <pic:pic>
                   <pic:nvPicPr>
-                    <pic:cNvPr id="0" name="image21.png"/>
+                    <pic:cNvPr id="0" name="image20.png"/>
                     <pic:cNvPicPr preferRelativeResize="0"/>
                   </pic:nvPicPr>
                   <pic:blipFill>
@@ -9393,12 +9659,12 @@
             <wp:extent cx="5731200" cy="3238500"/>
             <wp:effectExtent b="0" l="0" r="0" t="0"/>
             <wp:wrapSquare wrapText="bothSides" distB="114300" distT="114300" distL="114300" distR="114300"/>
-            <wp:docPr id="24" name="image34.png"/>
+            <wp:docPr id="24" name="image29.png"/>
             <a:graphic>
               <a:graphicData uri="http://schemas.openxmlformats.org/drawingml/2006/picture">
                 <pic:pic>
                   <pic:nvPicPr>
-                    <pic:cNvPr id="0" name="image34.png"/>
+                    <pic:cNvPr id="0" name="image29.png"/>
                     <pic:cNvPicPr preferRelativeResize="0"/>
                   </pic:nvPicPr>
                   <pic:blipFill>

</xml_diff>

<commit_message>
Finalización de documentos Línea Base 1
</commit_message>
<xml_diff>
--- a/Desarrollo/SPVL/Control de Versiones/Linea Base 01/SPVL-DEUI.docx
+++ b/Desarrollo/SPVL/Control de Versiones/Linea Base 01/SPVL-DEUI.docx
@@ -94,12 +94,12 @@
           <wp:inline distB="114300" distT="114300" distL="114300" distR="114300">
             <wp:extent cx="1549237" cy="1897255"/>
             <wp:effectExtent b="0" l="0" r="0" t="0"/>
-            <wp:docPr id="22" name="image25.png"/>
+            <wp:docPr id="22" name="image23.png"/>
             <a:graphic>
               <a:graphicData uri="http://schemas.openxmlformats.org/drawingml/2006/picture">
                 <pic:pic>
                   <pic:nvPicPr>
-                    <pic:cNvPr id="0" name="image25.png"/>
+                    <pic:cNvPr id="0" name="image23.png"/>
                     <pic:cNvPicPr preferRelativeResize="0"/>
                   </pic:nvPicPr>
                   <pic:blipFill>
@@ -314,6 +314,33 @@
         <w:tab/>
         <w:tab/>
         <w:t xml:space="preserve">20200298</w:t>
+      </w:r>
+    </w:p>
+    <w:p>
+      <w:pPr>
+        <w:numPr>
+          <w:ilvl w:val="0"/>
+          <w:numId w:val="1"/>
+        </w:numPr>
+        <w:spacing w:after="200" w:before="200" w:lineRule="auto"/>
+        <w:ind w:left="1800" w:hanging="360"/>
+        <w:rPr>
+          <w:b w:val="1"/>
+          <w:sz w:val="24"/>
+          <w:szCs w:val="24"/>
+        </w:rPr>
+      </w:pPr>
+      <w:r>
+        <w:rPr>
+          <w:b w:val="1"/>
+          <w:sz w:val="24"/>
+          <w:szCs w:val="24"/>
+          <w:rtl w:val="0"/>
+        </w:rPr>
+        <w:t xml:space="preserve">Figueroa Garay, Jhoan Joseph</w:t>
+        <w:tab/>
+        <w:tab/>
+        <w:t xml:space="preserve">20200261</w:t>
       </w:r>
     </w:p>
     <w:p>
@@ -894,7 +921,7 @@
                 <w:szCs w:val="24"/>
                 <w:rtl w:val="0"/>
               </w:rPr>
-              <w:t xml:space="preserve">4/10/2022</w:t>
+              <w:t xml:space="preserve">21/10/2022</w:t>
             </w:r>
           </w:p>
         </w:tc>
@@ -3463,12 +3490,12 @@
             <wp:extent cx="4895616" cy="2764966"/>
             <wp:effectExtent b="12700" l="12700" r="12700" t="12700"/>
             <wp:wrapSquare wrapText="bothSides" distB="114300" distT="114300" distL="114300" distR="114300"/>
-            <wp:docPr id="28" name="image33.png"/>
+            <wp:docPr id="28" name="image27.png"/>
             <a:graphic>
               <a:graphicData uri="http://schemas.openxmlformats.org/drawingml/2006/picture">
                 <pic:pic>
                   <pic:nvPicPr>
-                    <pic:cNvPr id="0" name="image33.png"/>
+                    <pic:cNvPr id="0" name="image27.png"/>
                     <pic:cNvPicPr preferRelativeResize="0"/>
                   </pic:nvPicPr>
                   <pic:blipFill>
@@ -3540,12 +3567,12 @@
             <wp:extent cx="4780884" cy="2700167"/>
             <wp:effectExtent b="12700" l="12700" r="12700" t="12700"/>
             <wp:wrapSquare wrapText="bothSides" distB="114300" distT="114300" distL="114300" distR="114300"/>
-            <wp:docPr id="20" name="image7.png"/>
+            <wp:docPr id="20" name="image4.png"/>
             <a:graphic>
               <a:graphicData uri="http://schemas.openxmlformats.org/drawingml/2006/picture">
                 <pic:pic>
                   <pic:nvPicPr>
-                    <pic:cNvPr id="0" name="image7.png"/>
+                    <pic:cNvPr id="0" name="image4.png"/>
                     <pic:cNvPicPr preferRelativeResize="0"/>
                   </pic:nvPicPr>
                   <pic:blipFill>
@@ -3789,12 +3816,12 @@
             <wp:extent cx="4595672" cy="2595563"/>
             <wp:effectExtent b="12700" l="12700" r="12700" t="12700"/>
             <wp:wrapSquare wrapText="bothSides" distB="0" distT="0" distL="0" distR="0"/>
-            <wp:docPr id="27" name="image21.png"/>
+            <wp:docPr id="27" name="image26.png"/>
             <a:graphic>
               <a:graphicData uri="http://schemas.openxmlformats.org/drawingml/2006/picture">
                 <pic:pic>
                   <pic:nvPicPr>
-                    <pic:cNvPr id="0" name="image21.png"/>
+                    <pic:cNvPr id="0" name="image26.png"/>
                     <pic:cNvPicPr preferRelativeResize="0"/>
                   </pic:nvPicPr>
                   <pic:blipFill>
@@ -3979,12 +4006,12 @@
             <wp:extent cx="5376863" cy="3031748"/>
             <wp:effectExtent b="12700" l="12700" r="12700" t="12700"/>
             <wp:wrapSquare wrapText="bothSides" distB="114300" distT="114300" distL="114300" distR="114300"/>
-            <wp:docPr id="30" name="image23.png"/>
+            <wp:docPr id="30" name="image31.png"/>
             <a:graphic>
               <a:graphicData uri="http://schemas.openxmlformats.org/drawingml/2006/picture">
                 <pic:pic>
                   <pic:nvPicPr>
-                    <pic:cNvPr id="0" name="image23.png"/>
+                    <pic:cNvPr id="0" name="image31.png"/>
                     <pic:cNvPicPr preferRelativeResize="0"/>
                   </pic:nvPicPr>
                   <pic:blipFill>
@@ -4127,12 +4154,12 @@
             <wp:extent cx="5270267" cy="2976563"/>
             <wp:effectExtent b="12700" l="12700" r="12700" t="12700"/>
             <wp:wrapSquare wrapText="bothSides" distB="114300" distT="114300" distL="114300" distR="114300"/>
-            <wp:docPr id="18" name="image10.png"/>
+            <wp:docPr id="18" name="image11.png"/>
             <a:graphic>
               <a:graphicData uri="http://schemas.openxmlformats.org/drawingml/2006/picture">
                 <pic:pic>
                   <pic:nvPicPr>
-                    <pic:cNvPr id="0" name="image10.png"/>
+                    <pic:cNvPr id="0" name="image11.png"/>
                     <pic:cNvPicPr preferRelativeResize="0"/>
                   </pic:nvPicPr>
                   <pic:blipFill>
@@ -4213,12 +4240,12 @@
             <wp:extent cx="5003970" cy="2826162"/>
             <wp:effectExtent b="12700" l="12700" r="12700" t="12700"/>
             <wp:wrapSquare wrapText="bothSides" distB="114300" distT="114300" distL="114300" distR="114300"/>
-            <wp:docPr id="31" name="image31.png"/>
+            <wp:docPr id="31" name="image33.png"/>
             <a:graphic>
               <a:graphicData uri="http://schemas.openxmlformats.org/drawingml/2006/picture">
                 <pic:pic>
                   <pic:nvPicPr>
-                    <pic:cNvPr id="0" name="image31.png"/>
+                    <pic:cNvPr id="0" name="image33.png"/>
                     <pic:cNvPicPr preferRelativeResize="0"/>
                   </pic:nvPicPr>
                   <pic:blipFill>
@@ -4508,12 +4535,12 @@
             <wp:extent cx="5152213" cy="2909888"/>
             <wp:effectExtent b="12700" l="12700" r="12700" t="12700"/>
             <wp:wrapSquare wrapText="bothSides" distB="114300" distT="114300" distL="114300" distR="114300"/>
-            <wp:docPr id="35" name="image27.png"/>
+            <wp:docPr id="35" name="image30.png"/>
             <a:graphic>
               <a:graphicData uri="http://schemas.openxmlformats.org/drawingml/2006/picture">
                 <pic:pic>
                   <pic:nvPicPr>
-                    <pic:cNvPr id="0" name="image27.png"/>
+                    <pic:cNvPr id="0" name="image30.png"/>
                     <pic:cNvPicPr preferRelativeResize="0"/>
                   </pic:nvPicPr>
                   <pic:blipFill>
@@ -4770,12 +4797,12 @@
             <wp:extent cx="5397825" cy="3049619"/>
             <wp:effectExtent b="0" l="0" r="0" t="0"/>
             <wp:wrapSquare wrapText="bothSides" distB="114300" distT="114300" distL="114300" distR="114300"/>
-            <wp:docPr id="16" name="image3.png"/>
+            <wp:docPr id="16" name="image7.png"/>
             <a:graphic>
               <a:graphicData uri="http://schemas.openxmlformats.org/drawingml/2006/picture">
                 <pic:pic>
                   <pic:nvPicPr>
-                    <pic:cNvPr id="0" name="image3.png"/>
+                    <pic:cNvPr id="0" name="image7.png"/>
                     <pic:cNvPicPr preferRelativeResize="0"/>
                   </pic:nvPicPr>
                   <pic:blipFill>
@@ -5100,12 +5127,12 @@
           <wp:inline distB="114300" distT="114300" distL="114300" distR="114300">
             <wp:extent cx="5731200" cy="3238500"/>
             <wp:effectExtent b="0" l="0" r="0" t="0"/>
-            <wp:docPr id="4" name="image18.png"/>
+            <wp:docPr id="4" name="image6.png"/>
             <a:graphic>
               <a:graphicData uri="http://schemas.openxmlformats.org/drawingml/2006/picture">
                 <pic:pic>
                   <pic:nvPicPr>
-                    <pic:cNvPr id="0" name="image18.png"/>
+                    <pic:cNvPr id="0" name="image6.png"/>
                     <pic:cNvPicPr preferRelativeResize="0"/>
                   </pic:nvPicPr>
                   <pic:blipFill>
@@ -5190,12 +5217,12 @@
             <wp:extent cx="4983010" cy="2814324"/>
             <wp:effectExtent b="12700" l="12700" r="12700" t="12700"/>
             <wp:wrapSquare wrapText="bothSides" distB="114300" distT="114300" distL="114300" distR="114300"/>
-            <wp:docPr id="11" name="image16.png"/>
+            <wp:docPr id="11" name="image5.png"/>
             <a:graphic>
               <a:graphicData uri="http://schemas.openxmlformats.org/drawingml/2006/picture">
                 <pic:pic>
                   <pic:nvPicPr>
-                    <pic:cNvPr id="0" name="image16.png"/>
+                    <pic:cNvPr id="0" name="image5.png"/>
                     <pic:cNvPicPr preferRelativeResize="0"/>
                   </pic:nvPicPr>
                   <pic:blipFill>
@@ -5408,12 +5435,12 @@
           <wp:inline distB="114300" distT="114300" distL="114300" distR="114300">
             <wp:extent cx="5731200" cy="3238500"/>
             <wp:effectExtent b="0" l="0" r="0" t="0"/>
-            <wp:docPr id="33" name="image26.png"/>
+            <wp:docPr id="33" name="image32.png"/>
             <a:graphic>
               <a:graphicData uri="http://schemas.openxmlformats.org/drawingml/2006/picture">
                 <pic:pic>
                   <pic:nvPicPr>
-                    <pic:cNvPr id="0" name="image26.png"/>
+                    <pic:cNvPr id="0" name="image32.png"/>
                     <pic:cNvPicPr preferRelativeResize="0"/>
                   </pic:nvPicPr>
                   <pic:blipFill>
@@ -5466,12 +5493,12 @@
           <wp:inline distB="114300" distT="114300" distL="114300" distR="114300">
             <wp:extent cx="5731200" cy="3238500"/>
             <wp:effectExtent b="0" l="0" r="0" t="0"/>
-            <wp:docPr id="8" name="image5.png"/>
+            <wp:docPr id="8" name="image2.png"/>
             <a:graphic>
               <a:graphicData uri="http://schemas.openxmlformats.org/drawingml/2006/picture">
                 <pic:pic>
                   <pic:nvPicPr>
-                    <pic:cNvPr id="0" name="image5.png"/>
+                    <pic:cNvPr id="0" name="image2.png"/>
                     <pic:cNvPicPr preferRelativeResize="0"/>
                   </pic:nvPicPr>
                   <pic:blipFill>
@@ -5586,12 +5613,12 @@
             <wp:extent cx="5253402" cy="2967038"/>
             <wp:effectExtent b="12700" l="12700" r="12700" t="12700"/>
             <wp:wrapSquare wrapText="bothSides" distB="114300" distT="114300" distL="114300" distR="114300"/>
-            <wp:docPr id="25" name="image28.png"/>
+            <wp:docPr id="25" name="image22.png"/>
             <a:graphic>
               <a:graphicData uri="http://schemas.openxmlformats.org/drawingml/2006/picture">
                 <pic:pic>
                   <pic:nvPicPr>
-                    <pic:cNvPr id="0" name="image28.png"/>
+                    <pic:cNvPr id="0" name="image22.png"/>
                     <pic:cNvPicPr preferRelativeResize="0"/>
                   </pic:nvPicPr>
                   <pic:blipFill>
@@ -5654,12 +5681,12 @@
             <wp:extent cx="4967288" cy="2805445"/>
             <wp:effectExtent b="12700" l="12700" r="12700" t="12700"/>
             <wp:wrapSquare wrapText="bothSides" distB="114300" distT="114300" distL="114300" distR="114300"/>
-            <wp:docPr id="15" name="image6.png"/>
+            <wp:docPr id="15" name="image16.png"/>
             <a:graphic>
               <a:graphicData uri="http://schemas.openxmlformats.org/drawingml/2006/picture">
                 <pic:pic>
                   <pic:nvPicPr>
-                    <pic:cNvPr id="0" name="image6.png"/>
+                    <pic:cNvPr id="0" name="image16.png"/>
                     <pic:cNvPicPr preferRelativeResize="0"/>
                   </pic:nvPicPr>
                   <pic:blipFill>
@@ -5981,12 +6008,12 @@
             <wp:extent cx="5253402" cy="2967038"/>
             <wp:effectExtent b="12700" l="12700" r="12700" t="12700"/>
             <wp:wrapSquare wrapText="bothSides" distB="114300" distT="114300" distL="114300" distR="114300"/>
-            <wp:docPr id="17" name="image4.png"/>
+            <wp:docPr id="17" name="image1.png"/>
             <a:graphic>
               <a:graphicData uri="http://schemas.openxmlformats.org/drawingml/2006/picture">
                 <pic:pic>
                   <pic:nvPicPr>
-                    <pic:cNvPr id="0" name="image4.png"/>
+                    <pic:cNvPr id="0" name="image1.png"/>
                     <pic:cNvPicPr preferRelativeResize="0"/>
                   </pic:nvPicPr>
                   <pic:blipFill>
@@ -6227,12 +6254,12 @@
             <wp:extent cx="5295564" cy="2990850"/>
             <wp:effectExtent b="12700" l="12700" r="12700" t="12700"/>
             <wp:wrapSquare wrapText="bothSides" distB="114300" distT="114300" distL="114300" distR="114300"/>
-            <wp:docPr id="21" name="image22.png"/>
+            <wp:docPr id="21" name="image21.png"/>
             <a:graphic>
               <a:graphicData uri="http://schemas.openxmlformats.org/drawingml/2006/picture">
                 <pic:pic>
                   <pic:nvPicPr>
-                    <pic:cNvPr id="0" name="image22.png"/>
+                    <pic:cNvPr id="0" name="image21.png"/>
                     <pic:cNvPicPr preferRelativeResize="0"/>
                   </pic:nvPicPr>
                   <pic:blipFill>
@@ -6550,12 +6577,12 @@
             <wp:extent cx="5731200" cy="3238500"/>
             <wp:effectExtent b="12700" l="12700" r="12700" t="12700"/>
             <wp:wrapSquare wrapText="bothSides" distB="114300" distT="114300" distL="114300" distR="114300"/>
-            <wp:docPr id="23" name="image24.png"/>
+            <wp:docPr id="23" name="image25.png"/>
             <a:graphic>
               <a:graphicData uri="http://schemas.openxmlformats.org/drawingml/2006/picture">
                 <pic:pic>
                   <pic:nvPicPr>
-                    <pic:cNvPr id="0" name="image24.png"/>
+                    <pic:cNvPr id="0" name="image25.png"/>
                     <pic:cNvPicPr preferRelativeResize="0"/>
                   </pic:nvPicPr>
                   <pic:blipFill>
@@ -6608,12 +6635,12 @@
           <wp:inline distB="114300" distT="114300" distL="114300" distR="114300">
             <wp:extent cx="5731200" cy="3238500"/>
             <wp:effectExtent b="0" l="0" r="0" t="0"/>
-            <wp:docPr id="6" name="image19.png"/>
+            <wp:docPr id="6" name="image10.png"/>
             <a:graphic>
               <a:graphicData uri="http://schemas.openxmlformats.org/drawingml/2006/picture">
                 <pic:pic>
                   <pic:nvPicPr>
-                    <pic:cNvPr id="0" name="image19.png"/>
+                    <pic:cNvPr id="0" name="image10.png"/>
                     <pic:cNvPicPr preferRelativeResize="0"/>
                   </pic:nvPicPr>
                   <pic:blipFill>
@@ -6716,12 +6743,12 @@
             <wp:extent cx="4865510" cy="2747963"/>
             <wp:effectExtent b="12700" l="12700" r="12700" t="12700"/>
             <wp:wrapSquare wrapText="bothSides" distB="114300" distT="114300" distL="114300" distR="114300"/>
-            <wp:docPr id="10" name="image9.png"/>
+            <wp:docPr id="10" name="image19.png"/>
             <a:graphic>
               <a:graphicData uri="http://schemas.openxmlformats.org/drawingml/2006/picture">
                 <pic:pic>
                   <pic:nvPicPr>
-                    <pic:cNvPr id="0" name="image9.png"/>
+                    <pic:cNvPr id="0" name="image19.png"/>
                     <pic:cNvPicPr preferRelativeResize="0"/>
                   </pic:nvPicPr>
                   <pic:blipFill>
@@ -6966,12 +6993,12 @@
           <wp:inline distB="114300" distT="114300" distL="114300" distR="114300">
             <wp:extent cx="5731200" cy="3238500"/>
             <wp:effectExtent b="0" l="0" r="0" t="0"/>
-            <wp:docPr id="14" name="image12.png"/>
+            <wp:docPr id="14" name="image15.png"/>
             <a:graphic>
               <a:graphicData uri="http://schemas.openxmlformats.org/drawingml/2006/picture">
                 <pic:pic>
                   <pic:nvPicPr>
-                    <pic:cNvPr id="0" name="image12.png"/>
+                    <pic:cNvPr id="0" name="image15.png"/>
                     <pic:cNvPicPr preferRelativeResize="0"/>
                   </pic:nvPicPr>
                   <pic:blipFill>
@@ -7157,12 +7184,12 @@
             <wp:extent cx="5353932" cy="3024188"/>
             <wp:effectExtent b="12700" l="12700" r="12700" t="12700"/>
             <wp:wrapSquare wrapText="bothSides" distB="114300" distT="114300" distL="114300" distR="114300"/>
-            <wp:docPr id="5" name="image14.png"/>
+            <wp:docPr id="5" name="image9.png"/>
             <a:graphic>
               <a:graphicData uri="http://schemas.openxmlformats.org/drawingml/2006/picture">
                 <pic:pic>
                   <pic:nvPicPr>
-                    <pic:cNvPr id="0" name="image14.png"/>
+                    <pic:cNvPr id="0" name="image9.png"/>
                     <pic:cNvPicPr preferRelativeResize="0"/>
                   </pic:nvPicPr>
                   <pic:blipFill>
@@ -7452,12 +7479,12 @@
             <wp:extent cx="5244862" cy="2962215"/>
             <wp:effectExtent b="12700" l="12700" r="12700" t="12700"/>
             <wp:wrapSquare wrapText="bothSides" distB="114300" distT="114300" distL="114300" distR="114300"/>
-            <wp:docPr id="3" name="image1.png"/>
+            <wp:docPr id="3" name="image13.png"/>
             <a:graphic>
               <a:graphicData uri="http://schemas.openxmlformats.org/drawingml/2006/picture">
                 <pic:pic>
                   <pic:nvPicPr>
-                    <pic:cNvPr id="0" name="image1.png"/>
+                    <pic:cNvPr id="0" name="image13.png"/>
                     <pic:cNvPicPr preferRelativeResize="0"/>
                   </pic:nvPicPr>
                   <pic:blipFill>
@@ -7532,12 +7559,12 @@
             <wp:extent cx="5372100" cy="3034076"/>
             <wp:effectExtent b="12700" l="12700" r="12700" t="12700"/>
             <wp:wrapSquare wrapText="bothSides" distB="114300" distT="114300" distL="114300" distR="114300"/>
-            <wp:docPr id="34" name="image30.png"/>
+            <wp:docPr id="34" name="image34.png"/>
             <a:graphic>
               <a:graphicData uri="http://schemas.openxmlformats.org/drawingml/2006/picture">
                 <pic:pic>
                   <pic:nvPicPr>
-                    <pic:cNvPr id="0" name="image30.png"/>
+                    <pic:cNvPr id="0" name="image34.png"/>
                     <pic:cNvPicPr preferRelativeResize="0"/>
                   </pic:nvPicPr>
                   <pic:blipFill>
@@ -7777,12 +7804,12 @@
           <wp:inline distB="114300" distT="114300" distL="114300" distR="114300">
             <wp:extent cx="5731200" cy="3238500"/>
             <wp:effectExtent b="0" l="0" r="0" t="0"/>
-            <wp:docPr id="2" name="image2.png"/>
+            <wp:docPr id="2" name="image20.png"/>
             <a:graphic>
               <a:graphicData uri="http://schemas.openxmlformats.org/drawingml/2006/picture">
                 <pic:pic>
                   <pic:nvPicPr>
-                    <pic:cNvPr id="0" name="image2.png"/>
+                    <pic:cNvPr id="0" name="image20.png"/>
                     <pic:cNvPicPr preferRelativeResize="0"/>
                   </pic:nvPicPr>
                   <pic:blipFill>
@@ -7901,12 +7928,12 @@
             <wp:extent cx="5272088" cy="2977591"/>
             <wp:effectExtent b="12700" l="12700" r="12700" t="12700"/>
             <wp:wrapSquare wrapText="bothSides" distB="114300" distT="114300" distL="114300" distR="114300"/>
-            <wp:docPr id="9" name="image17.png"/>
+            <wp:docPr id="9" name="image18.png"/>
             <a:graphic>
               <a:graphicData uri="http://schemas.openxmlformats.org/drawingml/2006/picture">
                 <pic:pic>
                   <pic:nvPicPr>
-                    <pic:cNvPr id="0" name="image17.png"/>
+                    <pic:cNvPr id="0" name="image18.png"/>
                     <pic:cNvPicPr preferRelativeResize="0"/>
                   </pic:nvPicPr>
                   <pic:blipFill>
@@ -8131,12 +8158,12 @@
             <wp:extent cx="4986338" cy="2816204"/>
             <wp:effectExtent b="12700" l="12700" r="12700" t="12700"/>
             <wp:wrapSquare wrapText="bothSides" distB="114300" distT="114300" distL="114300" distR="114300"/>
-            <wp:docPr id="13" name="image13.png"/>
+            <wp:docPr id="13" name="image8.png"/>
             <a:graphic>
               <a:graphicData uri="http://schemas.openxmlformats.org/drawingml/2006/picture">
                 <pic:pic>
                   <pic:nvPicPr>
-                    <pic:cNvPr id="0" name="image13.png"/>
+                    <pic:cNvPr id="0" name="image8.png"/>
                     <pic:cNvPicPr preferRelativeResize="0"/>
                   </pic:nvPicPr>
                   <pic:blipFill>
@@ -8498,12 +8525,12 @@
             <wp:extent cx="5224463" cy="2950693"/>
             <wp:effectExtent b="12700" l="12700" r="12700" t="12700"/>
             <wp:wrapSquare wrapText="bothSides" distB="0" distT="0" distL="0" distR="0"/>
-            <wp:docPr id="7" name="image15.png"/>
+            <wp:docPr id="7" name="image14.png"/>
             <a:graphic>
               <a:graphicData uri="http://schemas.openxmlformats.org/drawingml/2006/picture">
                 <pic:pic>
                   <pic:nvPicPr>
-                    <pic:cNvPr id="0" name="image15.png"/>
+                    <pic:cNvPr id="0" name="image14.png"/>
                     <pic:cNvPicPr preferRelativeResize="0"/>
                   </pic:nvPicPr>
                   <pic:blipFill>
@@ -8744,12 +8771,12 @@
             <wp:extent cx="5167216" cy="2918361"/>
             <wp:effectExtent b="0" l="0" r="0" t="0"/>
             <wp:wrapSquare wrapText="bothSides" distB="114300" distT="114300" distL="114300" distR="114300"/>
-            <wp:docPr id="32" name="image35.png"/>
+            <wp:docPr id="32" name="image36.png"/>
             <a:graphic>
               <a:graphicData uri="http://schemas.openxmlformats.org/drawingml/2006/picture">
                 <pic:pic>
                   <pic:nvPicPr>
-                    <pic:cNvPr id="0" name="image35.png"/>
+                    <pic:cNvPr id="0" name="image36.png"/>
                     <pic:cNvPicPr preferRelativeResize="0"/>
                   </pic:nvPicPr>
                   <pic:blipFill>
@@ -9072,12 +9099,12 @@
             <wp:extent cx="5731200" cy="3238500"/>
             <wp:effectExtent b="12700" l="12700" r="12700" t="12700"/>
             <wp:wrapSquare wrapText="bothSides" distB="114300" distT="114300" distL="114300" distR="114300"/>
-            <wp:docPr id="12" name="image8.png"/>
+            <wp:docPr id="12" name="image12.png"/>
             <a:graphic>
               <a:graphicData uri="http://schemas.openxmlformats.org/drawingml/2006/picture">
                 <pic:pic>
                   <pic:nvPicPr>
-                    <pic:cNvPr id="0" name="image8.png"/>
+                    <pic:cNvPr id="0" name="image12.png"/>
                     <pic:cNvPicPr preferRelativeResize="0"/>
                   </pic:nvPicPr>
                   <pic:blipFill>
@@ -9142,12 +9169,12 @@
             <wp:extent cx="5731200" cy="3238500"/>
             <wp:effectExtent b="12700" l="12700" r="12700" t="12700"/>
             <wp:wrapSquare wrapText="bothSides" distB="114300" distT="114300" distL="114300" distR="114300"/>
-            <wp:docPr id="26" name="image34.png"/>
+            <wp:docPr id="26" name="image35.png"/>
             <a:graphic>
               <a:graphicData uri="http://schemas.openxmlformats.org/drawingml/2006/picture">
                 <pic:pic>
                   <pic:nvPicPr>
-                    <pic:cNvPr id="0" name="image34.png"/>
+                    <pic:cNvPr id="0" name="image35.png"/>
                     <pic:cNvPicPr preferRelativeResize="0"/>
                   </pic:nvPicPr>
                   <pic:blipFill>
@@ -9255,12 +9282,12 @@
             <wp:extent cx="5731200" cy="3238500"/>
             <wp:effectExtent b="12700" l="12700" r="12700" t="12700"/>
             <wp:wrapSquare wrapText="bothSides" distB="114300" distT="114300" distL="114300" distR="114300"/>
-            <wp:docPr id="1" name="image11.png"/>
+            <wp:docPr id="1" name="image17.png"/>
             <a:graphic>
               <a:graphicData uri="http://schemas.openxmlformats.org/drawingml/2006/picture">
                 <pic:pic>
                   <pic:nvPicPr>
-                    <pic:cNvPr id="0" name="image11.png"/>
+                    <pic:cNvPr id="0" name="image17.png"/>
                     <pic:cNvPicPr preferRelativeResize="0"/>
                   </pic:nvPicPr>
                   <pic:blipFill>
@@ -9362,12 +9389,12 @@
             <wp:extent cx="5177938" cy="2924417"/>
             <wp:effectExtent b="12700" l="12700" r="12700" t="12700"/>
             <wp:wrapSquare wrapText="bothSides" distB="114300" distT="114300" distL="114300" distR="114300"/>
-            <wp:docPr id="29" name="image32.png"/>
+            <wp:docPr id="29" name="image28.png"/>
             <a:graphic>
               <a:graphicData uri="http://schemas.openxmlformats.org/drawingml/2006/picture">
                 <pic:pic>
                   <pic:nvPicPr>
-                    <pic:cNvPr id="0" name="image32.png"/>
+                    <pic:cNvPr id="0" name="image28.png"/>
                     <pic:cNvPicPr preferRelativeResize="0"/>
                   </pic:nvPicPr>
                   <pic:blipFill>
@@ -9420,12 +9447,12 @@
             <wp:extent cx="5414963" cy="3058284"/>
             <wp:effectExtent b="12700" l="12700" r="12700" t="12700"/>
             <wp:wrapSquare wrapText="bothSides" distB="114300" distT="114300" distL="114300" distR="114300"/>
-            <wp:docPr id="36" name="image36.png"/>
+            <wp:docPr id="36" name="image29.png"/>
             <a:graphic>
               <a:graphicData uri="http://schemas.openxmlformats.org/drawingml/2006/picture">
                 <pic:pic>
                   <pic:nvPicPr>
-                    <pic:cNvPr id="0" name="image36.png"/>
+                    <pic:cNvPr id="0" name="image29.png"/>
                     <pic:cNvPicPr preferRelativeResize="0"/>
                   </pic:nvPicPr>
                   <pic:blipFill>
@@ -9478,12 +9505,12 @@
           <wp:inline distB="114300" distT="114300" distL="114300" distR="114300">
             <wp:extent cx="5731200" cy="3238500"/>
             <wp:effectExtent b="0" l="0" r="0" t="0"/>
-            <wp:docPr id="19" name="image20.png"/>
+            <wp:docPr id="19" name="image3.png"/>
             <a:graphic>
               <a:graphicData uri="http://schemas.openxmlformats.org/drawingml/2006/picture">
                 <pic:pic>
                   <pic:nvPicPr>
-                    <pic:cNvPr id="0" name="image20.png"/>
+                    <pic:cNvPr id="0" name="image3.png"/>
                     <pic:cNvPicPr preferRelativeResize="0"/>
                   </pic:nvPicPr>
                   <pic:blipFill>
@@ -9659,12 +9686,12 @@
             <wp:extent cx="5731200" cy="3238500"/>
             <wp:effectExtent b="0" l="0" r="0" t="0"/>
             <wp:wrapSquare wrapText="bothSides" distB="114300" distT="114300" distL="114300" distR="114300"/>
-            <wp:docPr id="24" name="image29.png"/>
+            <wp:docPr id="24" name="image24.png"/>
             <a:graphic>
               <a:graphicData uri="http://schemas.openxmlformats.org/drawingml/2006/picture">
                 <pic:pic>
                   <pic:nvPicPr>
-                    <pic:cNvPr id="0" name="image29.png"/>
+                    <pic:cNvPr id="0" name="image24.png"/>
                     <pic:cNvPicPr preferRelativeResize="0"/>
                   </pic:nvPicPr>
                   <pic:blipFill>

</xml_diff>